<commit_message>
update some code to make them more efficient
</commit_message>
<xml_diff>
--- a/JIM/the depict about the following system of minipulator.docx
+++ b/JIM/the depict about the following system of minipulator.docx
@@ -999,6 +999,8 @@
           </wp:inline>
         </w:drawing>
       </w:r>
+      <w:bookmarkStart w:id="0" w:name="_GoBack"/>
+      <w:bookmarkEnd w:id="0"/>
     </w:p>
     <w:p>
       <w:pPr>
@@ -1353,7 +1355,7 @@
           <w:lang w:val="en-US" w:eastAsia="zh-CN"/>
         </w:rPr>
         <w:object>
-          <v:shape id="_x0000_i1042" o:spt="75" alt="" type="#_x0000_t75" style="height:240pt;width:323pt;" o:ole="t" filled="f" o:preferrelative="t" stroked="f" coordsize="21600,21600">
+          <v:shape id="_x0000_i1042" o:spt="75" type="#_x0000_t75" style="height:240pt;width:323pt;" o:ole="t" filled="f" o:preferrelative="t" stroked="f" coordsize="21600,21600">
             <v:path/>
             <v:fill on="f" focussize="0,0"/>
             <v:stroke on="f"/>
@@ -1367,8 +1369,6 @@
           </o:OLEObject>
         </w:object>
       </w:r>
-      <w:bookmarkStart w:id="0" w:name="_GoBack"/>
-      <w:bookmarkEnd w:id="0"/>
     </w:p>
     <w:p>
       <w:pPr>
@@ -3179,7 +3179,7 @@
     <w:lsdException w:unhideWhenUsed="0" w:uiPriority="0" w:semiHidden="0" w:name="Table Web 2"/>
     <w:lsdException w:unhideWhenUsed="0" w:uiPriority="0" w:semiHidden="0" w:name="Table Web 3"/>
     <w:lsdException w:unhideWhenUsed="0" w:uiPriority="0" w:semiHidden="0" w:name="Balloon Text"/>
-    <w:lsdException w:unhideWhenUsed="0" w:uiPriority="0" w:semiHidden="0" w:name="Table Grid"/>
+    <w:lsdException w:qFormat="1" w:unhideWhenUsed="0" w:uiPriority="0" w:semiHidden="0" w:name="Table Grid"/>
     <w:lsdException w:unhideWhenUsed="0" w:uiPriority="0" w:semiHidden="0" w:name="Table Theme"/>
     <w:lsdException w:unhideWhenUsed="0" w:uiPriority="60" w:semiHidden="0" w:name="Light Shading"/>
     <w:lsdException w:unhideWhenUsed="0" w:uiPriority="61" w:semiHidden="0" w:name="Light List"/>
@@ -3319,6 +3319,7 @@
   <w:style w:type="table" w:styleId="3">
     <w:name w:val="Table Grid"/>
     <w:basedOn w:val="2"/>
+    <w:qFormat/>
     <w:uiPriority w:val="0"/>
     <w:pPr>
       <w:widowControl w:val="0"/>

</xml_diff>